<commit_message>
CA3 project plan update
</commit_message>
<xml_diff>
--- a/CA 3 Final Submission.docx
+++ b/CA 3 Final Submission.docx
@@ -269,6 +269,167 @@
       </w:r>
       <w:r>
         <w:t>. The scope excludes external unstructured data sources (e.g., satellite imagery, sentiment analysis, or web scraping). Models are limited to supervised learning techniques using Python-based tools.</w:t>
+      </w:r>
+    </w:p>
+    <w:p/>
+    <w:p>
+      <w:pPr>
+        <w:pStyle w:val="Heading3"/>
+      </w:pPr>
+      <w:r>
+        <w:t>3.4 Project Plan</w:t>
+      </w:r>
+    </w:p>
+    <w:p>
+      <w:r>
+        <w:t>The project follows a structured machine learning workflow inspired by CRISP-DM:</w:t>
+      </w:r>
+    </w:p>
+    <w:p>
+      <w:pPr>
+        <w:numPr>
+          <w:ilvl w:val="0"/>
+          <w:numId w:val="2"/>
+        </w:numPr>
+      </w:pPr>
+      <w:r>
+        <w:rPr>
+          <w:b/>
+          <w:bCs/>
+        </w:rPr>
+        <w:t>Data Collection &amp; Understanding</w:t>
+      </w:r>
+      <w:r>
+        <w:t>: Load and explore the EU housing dataset, perform statistical summaries, and visualize trends.</w:t>
+      </w:r>
+    </w:p>
+    <w:p>
+      <w:pPr>
+        <w:numPr>
+          <w:ilvl w:val="0"/>
+          <w:numId w:val="2"/>
+        </w:numPr>
+      </w:pPr>
+      <w:r>
+        <w:rPr>
+          <w:b/>
+          <w:bCs/>
+        </w:rPr>
+        <w:t>Data Preparation</w:t>
+      </w:r>
+      <w:r>
+        <w:t>: Clean data, encode categorical features, scale numeric values, and engineer new features (e.g., ratios and interactions).</w:t>
+      </w:r>
+    </w:p>
+    <w:p>
+      <w:pPr>
+        <w:numPr>
+          <w:ilvl w:val="0"/>
+          <w:numId w:val="2"/>
+        </w:numPr>
+      </w:pPr>
+      <w:proofErr w:type="spellStart"/>
+      <w:r>
+        <w:rPr>
+          <w:b/>
+          <w:bCs/>
+        </w:rPr>
+        <w:t>Modeling</w:t>
+      </w:r>
+      <w:proofErr w:type="spellEnd"/>
+      <w:r>
+        <w:t xml:space="preserve">: Train and tune six models — Linear Regression, Random Forest, Gradient Boosting, </w:t>
+      </w:r>
+      <w:proofErr w:type="spellStart"/>
+      <w:r>
+        <w:t>XGBoost</w:t>
+      </w:r>
+      <w:proofErr w:type="spellEnd"/>
+      <w:r>
+        <w:t xml:space="preserve">, SVR, and KNN — using </w:t>
+      </w:r>
+      <w:proofErr w:type="spellStart"/>
+      <w:r>
+        <w:t>GridSearchCV</w:t>
+      </w:r>
+      <w:proofErr w:type="spellEnd"/>
+      <w:r>
+        <w:t xml:space="preserve"> for optimization.</w:t>
+      </w:r>
+    </w:p>
+    <w:p>
+      <w:pPr>
+        <w:numPr>
+          <w:ilvl w:val="0"/>
+          <w:numId w:val="2"/>
+        </w:numPr>
+      </w:pPr>
+      <w:r>
+        <w:rPr>
+          <w:b/>
+          <w:bCs/>
+        </w:rPr>
+        <w:t>Evaluation</w:t>
+      </w:r>
+      <w:r>
+        <w:t>: Use R², MAE, and RMSE to assess performance. Visualize predictions and residuals.</w:t>
+      </w:r>
+    </w:p>
+    <w:p>
+      <w:pPr>
+        <w:numPr>
+          <w:ilvl w:val="0"/>
+          <w:numId w:val="2"/>
+        </w:numPr>
+      </w:pPr>
+      <w:r>
+        <w:rPr>
+          <w:b/>
+          <w:bCs/>
+        </w:rPr>
+        <w:t>Comparison &amp; Insights</w:t>
+      </w:r>
+      <w:r>
+        <w:t>: Determine the best-performing model and identify key predictive features driving housing prices.</w:t>
+      </w:r>
+    </w:p>
+    <w:p>
+      <w:pPr>
+        <w:numPr>
+          <w:ilvl w:val="0"/>
+          <w:numId w:val="2"/>
+        </w:numPr>
+      </w:pPr>
+      <w:r>
+        <w:rPr>
+          <w:b/>
+          <w:bCs/>
+        </w:rPr>
+        <w:t>Conclusion</w:t>
+      </w:r>
+      <w:r>
+        <w:t xml:space="preserve">: Summarize findings and propose future work, including time-series </w:t>
+      </w:r>
+      <w:proofErr w:type="spellStart"/>
+      <w:r>
+        <w:t>modeling</w:t>
+      </w:r>
+      <w:proofErr w:type="spellEnd"/>
+      <w:r>
+        <w:t xml:space="preserve"> or integration of external data sources.</w:t>
+      </w:r>
+    </w:p>
+    <w:p>
+      <w:r>
+        <w:t>By combining time-aware feature engineering with non-linear models and explainable AI techniques, this project aims to deliver a robust, interpretable solution for housing price forecasting in the EU (</w:t>
+      </w:r>
+      <w:proofErr w:type="spellStart"/>
+      <w:r>
+        <w:t>Gyourko</w:t>
+      </w:r>
+      <w:proofErr w:type="spellEnd"/>
+      <w:r>
+        <w:t xml:space="preserve"> et al., 2021; Kaufmann and Steinmetz, 2020).</w:t>
       </w:r>
     </w:p>
     <w:p/>
@@ -433,8 +594,124 @@
       </w:rPr>
     </w:lvl>
   </w:abstractNum>
+  <w:abstractNum w:abstractNumId="1" w15:restartNumberingAfterBreak="0">
+    <w:nsid w:val="7FF83303"/>
+    <w:multiLevelType w:val="multilevel"/>
+    <w:tmpl w:val="8CEA6D60"/>
+    <w:lvl w:ilvl="0">
+      <w:start w:val="1"/>
+      <w:numFmt w:val="decimal"/>
+      <w:lvlText w:val="%1."/>
+      <w:lvlJc w:val="left"/>
+      <w:pPr>
+        <w:tabs>
+          <w:tab w:val="num" w:pos="720"/>
+        </w:tabs>
+        <w:ind w:left="720" w:hanging="360"/>
+      </w:pPr>
+    </w:lvl>
+    <w:lvl w:ilvl="1" w:tentative="1">
+      <w:start w:val="1"/>
+      <w:numFmt w:val="decimal"/>
+      <w:lvlText w:val="%2."/>
+      <w:lvlJc w:val="left"/>
+      <w:pPr>
+        <w:tabs>
+          <w:tab w:val="num" w:pos="1440"/>
+        </w:tabs>
+        <w:ind w:left="1440" w:hanging="360"/>
+      </w:pPr>
+    </w:lvl>
+    <w:lvl w:ilvl="2" w:tentative="1">
+      <w:start w:val="1"/>
+      <w:numFmt w:val="decimal"/>
+      <w:lvlText w:val="%3."/>
+      <w:lvlJc w:val="left"/>
+      <w:pPr>
+        <w:tabs>
+          <w:tab w:val="num" w:pos="2160"/>
+        </w:tabs>
+        <w:ind w:left="2160" w:hanging="360"/>
+      </w:pPr>
+    </w:lvl>
+    <w:lvl w:ilvl="3" w:tentative="1">
+      <w:start w:val="1"/>
+      <w:numFmt w:val="decimal"/>
+      <w:lvlText w:val="%4."/>
+      <w:lvlJc w:val="left"/>
+      <w:pPr>
+        <w:tabs>
+          <w:tab w:val="num" w:pos="2880"/>
+        </w:tabs>
+        <w:ind w:left="2880" w:hanging="360"/>
+      </w:pPr>
+    </w:lvl>
+    <w:lvl w:ilvl="4" w:tentative="1">
+      <w:start w:val="1"/>
+      <w:numFmt w:val="decimal"/>
+      <w:lvlText w:val="%5."/>
+      <w:lvlJc w:val="left"/>
+      <w:pPr>
+        <w:tabs>
+          <w:tab w:val="num" w:pos="3600"/>
+        </w:tabs>
+        <w:ind w:left="3600" w:hanging="360"/>
+      </w:pPr>
+    </w:lvl>
+    <w:lvl w:ilvl="5" w:tentative="1">
+      <w:start w:val="1"/>
+      <w:numFmt w:val="decimal"/>
+      <w:lvlText w:val="%6."/>
+      <w:lvlJc w:val="left"/>
+      <w:pPr>
+        <w:tabs>
+          <w:tab w:val="num" w:pos="4320"/>
+        </w:tabs>
+        <w:ind w:left="4320" w:hanging="360"/>
+      </w:pPr>
+    </w:lvl>
+    <w:lvl w:ilvl="6" w:tentative="1">
+      <w:start w:val="1"/>
+      <w:numFmt w:val="decimal"/>
+      <w:lvlText w:val="%7."/>
+      <w:lvlJc w:val="left"/>
+      <w:pPr>
+        <w:tabs>
+          <w:tab w:val="num" w:pos="5040"/>
+        </w:tabs>
+        <w:ind w:left="5040" w:hanging="360"/>
+      </w:pPr>
+    </w:lvl>
+    <w:lvl w:ilvl="7" w:tentative="1">
+      <w:start w:val="1"/>
+      <w:numFmt w:val="decimal"/>
+      <w:lvlText w:val="%8."/>
+      <w:lvlJc w:val="left"/>
+      <w:pPr>
+        <w:tabs>
+          <w:tab w:val="num" w:pos="5760"/>
+        </w:tabs>
+        <w:ind w:left="5760" w:hanging="360"/>
+      </w:pPr>
+    </w:lvl>
+    <w:lvl w:ilvl="8" w:tentative="1">
+      <w:start w:val="1"/>
+      <w:numFmt w:val="decimal"/>
+      <w:lvlText w:val="%9."/>
+      <w:lvlJc w:val="left"/>
+      <w:pPr>
+        <w:tabs>
+          <w:tab w:val="num" w:pos="6480"/>
+        </w:tabs>
+        <w:ind w:left="6480" w:hanging="360"/>
+      </w:pPr>
+    </w:lvl>
+  </w:abstractNum>
   <w:num w:numId="1" w16cid:durableId="163131548">
     <w:abstractNumId w:val="0"/>
+  </w:num>
+  <w:num w:numId="2" w16cid:durableId="902719033">
+    <w:abstractNumId w:val="1"/>
   </w:num>
 </w:numbering>
 </file>

</xml_diff>

<commit_message>
CA3 ML algo update
</commit_message>
<xml_diff>
--- a/CA 3 Final Submission.docx
+++ b/CA 3 Final Submission.docx
@@ -581,13 +581,19 @@
       </w:r>
     </w:p>
     <w:p>
-      <w:pPr>
-        <w:numPr>
-          <w:ilvl w:val="0"/>
-          <w:numId w:val="3"/>
-        </w:numPr>
-      </w:pPr>
-    </w:p>
+      <w:r>
+        <w:t xml:space="preserve">Each model was trained and evaluated using a consistent workflow, including train/test splitting, hyperparameter tuning via </w:t>
+      </w:r>
+      <w:proofErr w:type="spellStart"/>
+      <w:r>
+        <w:t>GridSearchCV</w:t>
+      </w:r>
+      <w:proofErr w:type="spellEnd"/>
+      <w:r>
+        <w:t>, and performance assessment using R², MAE, and RMSE metrics.</w:t>
+      </w:r>
+    </w:p>
+    <w:p/>
     <w:p/>
     <w:sectPr>
       <w:pgSz w:w="11906" w:h="16838"/>

</xml_diff>

<commit_message>
CA3 lib tools update
</commit_message>
<xml_diff>
--- a/CA 3 Final Submission.docx
+++ b/CA 3 Final Submission.docx
@@ -744,6 +744,138 @@
       <w:proofErr w:type="spellEnd"/>
       <w:r>
         <w:t>, 2016)</w:t>
+      </w:r>
+    </w:p>
+    <w:p>
+      <w:pPr>
+        <w:numPr>
+          <w:ilvl w:val="0"/>
+          <w:numId w:val="4"/>
+        </w:numPr>
+      </w:pPr>
+      <w:r>
+        <w:rPr>
+          <w:b/>
+          <w:bCs/>
+        </w:rPr>
+        <w:t>Hyperparameter tuning and validation</w:t>
+      </w:r>
+      <w:r>
+        <w:t>:</w:t>
+      </w:r>
+    </w:p>
+    <w:p>
+      <w:pPr>
+        <w:numPr>
+          <w:ilvl w:val="1"/>
+          <w:numId w:val="4"/>
+        </w:numPr>
+      </w:pPr>
+      <w:proofErr w:type="spellStart"/>
+      <w:r>
+        <w:t>GridSearchCV</w:t>
+      </w:r>
+      <w:proofErr w:type="spellEnd"/>
+      <w:r>
+        <w:t xml:space="preserve"> from </w:t>
+      </w:r>
+      <w:proofErr w:type="spellStart"/>
+      <w:r>
+        <w:t>sklearn.model_selection</w:t>
+      </w:r>
+      <w:proofErr w:type="spellEnd"/>
+      <w:r>
+        <w:t xml:space="preserve"> to perform exhaustive grid search over model parameters</w:t>
+      </w:r>
+    </w:p>
+    <w:p>
+      <w:pPr>
+        <w:numPr>
+          <w:ilvl w:val="0"/>
+          <w:numId w:val="4"/>
+        </w:numPr>
+      </w:pPr>
+      <w:r>
+        <w:rPr>
+          <w:b/>
+          <w:bCs/>
+        </w:rPr>
+        <w:t>Visualization and interpretability</w:t>
+      </w:r>
+      <w:r>
+        <w:t>:</w:t>
+      </w:r>
+    </w:p>
+    <w:p>
+      <w:pPr>
+        <w:numPr>
+          <w:ilvl w:val="1"/>
+          <w:numId w:val="4"/>
+        </w:numPr>
+      </w:pPr>
+      <w:r>
+        <w:t>matplotlib and seaborn for visual analytics such as correlation matrices, boxplots, and residual plots</w:t>
+      </w:r>
+    </w:p>
+    <w:p>
+      <w:pPr>
+        <w:numPr>
+          <w:ilvl w:val="0"/>
+          <w:numId w:val="4"/>
+        </w:numPr>
+      </w:pPr>
+      <w:r>
+        <w:rPr>
+          <w:b/>
+          <w:bCs/>
+        </w:rPr>
+        <w:t>Development environment</w:t>
+      </w:r>
+      <w:r>
+        <w:t>:</w:t>
+      </w:r>
+    </w:p>
+    <w:p>
+      <w:pPr>
+        <w:numPr>
+          <w:ilvl w:val="1"/>
+          <w:numId w:val="4"/>
+        </w:numPr>
+      </w:pPr>
+      <w:r>
+        <w:t xml:space="preserve">All analysis and </w:t>
+      </w:r>
+      <w:proofErr w:type="spellStart"/>
+      <w:r>
+        <w:t>modeling</w:t>
+      </w:r>
+      <w:proofErr w:type="spellEnd"/>
+      <w:r>
+        <w:t xml:space="preserve"> were conducted in </w:t>
+      </w:r>
+      <w:proofErr w:type="spellStart"/>
+      <w:r>
+        <w:rPr>
+          <w:b/>
+          <w:bCs/>
+        </w:rPr>
+        <w:t>Jupyter</w:t>
+      </w:r>
+      <w:proofErr w:type="spellEnd"/>
+      <w:r>
+        <w:rPr>
+          <w:b/>
+          <w:bCs/>
+        </w:rPr>
+        <w:t xml:space="preserve"> Notebook</w:t>
+      </w:r>
+      <w:r>
+        <w:t>, which provided an interactive and modular development environment ideal for data experimentation, visualization, and reproducible workflows.</w:t>
+      </w:r>
+    </w:p>
+    <w:p>
+      <w:r>
+        <w:t>This combination of models and tools enabled a robust and flexible approach to data exploration, model development, and result interpretation.</w:t>
       </w:r>
     </w:p>
     <w:p/>

</xml_diff>

<commit_message>
CA3 tuning validation update
</commit_message>
<xml_diff>
--- a/CA 3 Final Submission.docx
+++ b/CA 3 Final Submission.docx
@@ -1472,6 +1472,547 @@
     <w:p>
       <w:r>
         <w:t>These visual tools enhanced both model development and result interpretation, supporting deeper insight into the complex dynamics of EU housing prices.</w:t>
+      </w:r>
+    </w:p>
+    <w:p/>
+    <w:p>
+      <w:pPr>
+        <w:pStyle w:val="Heading2"/>
+      </w:pPr>
+      <w:r>
+        <w:t xml:space="preserve">6. </w:t>
+      </w:r>
+      <w:proofErr w:type="spellStart"/>
+      <w:r>
+        <w:t>Modeling</w:t>
+      </w:r>
+      <w:proofErr w:type="spellEnd"/>
+      <w:r>
+        <w:t xml:space="preserve"> &amp; Evaluation</w:t>
+      </w:r>
+    </w:p>
+    <w:p>
+      <w:pPr>
+        <w:pStyle w:val="Heading3"/>
+      </w:pPr>
+      <w:r>
+        <w:t xml:space="preserve">6.1 </w:t>
+      </w:r>
+      <w:proofErr w:type="spellStart"/>
+      <w:r>
+        <w:t>Modeling</w:t>
+      </w:r>
+      <w:proofErr w:type="spellEnd"/>
+      <w:r>
+        <w:t xml:space="preserve"> Strategy</w:t>
+      </w:r>
+    </w:p>
+    <w:p>
+      <w:r>
+        <w:t xml:space="preserve">The predictive goal of this project is to estimate Q3 2024 housing prices across European Union regions using supervised machine learning regression techniques. Regression was selected over classification because the target variable, housing price index, is continuous rather than categorical. The </w:t>
+      </w:r>
+      <w:proofErr w:type="spellStart"/>
+      <w:r>
+        <w:t>modeling</w:t>
+      </w:r>
+      <w:proofErr w:type="spellEnd"/>
+      <w:r>
+        <w:t xml:space="preserve"> strategy focused on building, tuning, and comparing a variety of regression algorithms to evaluate their ability to capture complex relationships within the data.</w:t>
+      </w:r>
+    </w:p>
+    <w:p>
+      <w:r>
+        <w:t>A multi-model approach was adopted to assess the performance of diverse algorithm types — including linear, tree-based, kernel-based, and instance-based models. All models were trained using the same feature set and evaluated on a consistent 80/20 train-test split to ensure fairness in comparison. The target variable was the housing price index for Q3 2024, while the input features included both macroeconomic indicators and historical housing price data from Q1 2020 to Q2 2024.</w:t>
+      </w:r>
+    </w:p>
+    <w:p>
+      <w:r>
+        <w:t>Each model was evaluated using R², Mean Absolute Error (MAE), and Root Mean Squared Error (RMSE) metrics. These metrics were chosen for their ability to quantify model accuracy, average prediction error, and sensitivity to outliers, respectively (Pedregosa et al., 2011).</w:t>
+      </w:r>
+    </w:p>
+    <w:p/>
+    <w:p>
+      <w:pPr>
+        <w:pStyle w:val="Heading3"/>
+      </w:pPr>
+      <w:r>
+        <w:t>6.2 Implemented Machine Learning Models</w:t>
+      </w:r>
+    </w:p>
+    <w:p>
+      <w:r>
+        <w:t>Six different regression models were implemented and evaluated:</w:t>
+      </w:r>
+    </w:p>
+    <w:p>
+      <w:pPr>
+        <w:numPr>
+          <w:ilvl w:val="0"/>
+          <w:numId w:val="9"/>
+        </w:numPr>
+      </w:pPr>
+      <w:r>
+        <w:rPr>
+          <w:b/>
+          <w:bCs/>
+        </w:rPr>
+        <w:t>Linear Regression</w:t>
+      </w:r>
+      <w:r>
+        <w:t>: Used as a baseline model due to its simplicity and interpretability. It assumes linear relationships between features and the target, which may limit its accuracy when non-linear patterns are present (Selim, 2009).</w:t>
+      </w:r>
+    </w:p>
+    <w:p>
+      <w:pPr>
+        <w:numPr>
+          <w:ilvl w:val="0"/>
+          <w:numId w:val="9"/>
+        </w:numPr>
+      </w:pPr>
+      <w:r>
+        <w:rPr>
+          <w:b/>
+          <w:bCs/>
+        </w:rPr>
+        <w:t>Random Forest Regressor</w:t>
+      </w:r>
+      <w:r>
+        <w:t>: An ensemble of decision trees that improves accuracy through bootstrapped aggregation (bagging). It handles feature interactions and non-linearity well and is resistant to overfitting.</w:t>
+      </w:r>
+    </w:p>
+    <w:p>
+      <w:pPr>
+        <w:numPr>
+          <w:ilvl w:val="0"/>
+          <w:numId w:val="9"/>
+        </w:numPr>
+      </w:pPr>
+      <w:r>
+        <w:rPr>
+          <w:b/>
+          <w:bCs/>
+        </w:rPr>
+        <w:t>Gradient Boosting Regressor</w:t>
+      </w:r>
+      <w:r>
+        <w:t>: A boosting technique that sequentially trains weak learners, minimizing errors at each step. It generally provides strong predictive performance, though it can be slower to train.</w:t>
+      </w:r>
+    </w:p>
+    <w:p>
+      <w:pPr>
+        <w:numPr>
+          <w:ilvl w:val="0"/>
+          <w:numId w:val="9"/>
+        </w:numPr>
+      </w:pPr>
+      <w:proofErr w:type="spellStart"/>
+      <w:r>
+        <w:rPr>
+          <w:b/>
+          <w:bCs/>
+        </w:rPr>
+        <w:lastRenderedPageBreak/>
+        <w:t>XGBoost</w:t>
+      </w:r>
+      <w:proofErr w:type="spellEnd"/>
+      <w:r>
+        <w:rPr>
+          <w:b/>
+          <w:bCs/>
+        </w:rPr>
+        <w:t xml:space="preserve"> Regressor</w:t>
+      </w:r>
+      <w:r>
+        <w:t xml:space="preserve">: An optimized version of gradient boosting known for its speed, regularization techniques, and scalability (Chen and </w:t>
+      </w:r>
+      <w:proofErr w:type="spellStart"/>
+      <w:r>
+        <w:t>Guestrin</w:t>
+      </w:r>
+      <w:proofErr w:type="spellEnd"/>
+      <w:r>
+        <w:t>, 2016).</w:t>
+      </w:r>
+    </w:p>
+    <w:p>
+      <w:pPr>
+        <w:numPr>
+          <w:ilvl w:val="0"/>
+          <w:numId w:val="9"/>
+        </w:numPr>
+      </w:pPr>
+      <w:r>
+        <w:rPr>
+          <w:b/>
+          <w:bCs/>
+        </w:rPr>
+        <w:t>Support Vector Regression (SVR)</w:t>
+      </w:r>
+      <w:r>
+        <w:t>: A kernel-based model that maps input data into higher-dimensional space using an RBF kernel. It is effective in handling non-linear patterns, though it can be sensitive to scaling and hyperparameters (Kaufmann and Steinmetz, 2020).</w:t>
+      </w:r>
+    </w:p>
+    <w:p>
+      <w:pPr>
+        <w:numPr>
+          <w:ilvl w:val="0"/>
+          <w:numId w:val="9"/>
+        </w:numPr>
+      </w:pPr>
+      <w:r>
+        <w:rPr>
+          <w:b/>
+          <w:bCs/>
+        </w:rPr>
+        <w:t xml:space="preserve">K-Nearest </w:t>
+      </w:r>
+      <w:proofErr w:type="spellStart"/>
+      <w:r>
+        <w:rPr>
+          <w:b/>
+          <w:bCs/>
+        </w:rPr>
+        <w:t>Neighbors</w:t>
+      </w:r>
+      <w:proofErr w:type="spellEnd"/>
+      <w:r>
+        <w:rPr>
+          <w:b/>
+          <w:bCs/>
+        </w:rPr>
+        <w:t xml:space="preserve"> (KNN) Regressor</w:t>
+      </w:r>
+      <w:r>
+        <w:t xml:space="preserve">: A non-parametric model that predicts based on the average of the nearest </w:t>
+      </w:r>
+      <w:proofErr w:type="spellStart"/>
+      <w:r>
+        <w:t>neighbors</w:t>
+      </w:r>
+      <w:proofErr w:type="spellEnd"/>
+      <w:r>
+        <w:t xml:space="preserve"> in the feature space. It is intuitive and often effective when the data is well-distributed.</w:t>
+      </w:r>
+    </w:p>
+    <w:p>
+      <w:r>
+        <w:t xml:space="preserve">Each model brought different strengths to the task, enabling a rich comparison across </w:t>
+      </w:r>
+      <w:proofErr w:type="spellStart"/>
+      <w:r>
+        <w:t>modeling</w:t>
+      </w:r>
+      <w:proofErr w:type="spellEnd"/>
+      <w:r>
+        <w:t xml:space="preserve"> philosophies.</w:t>
+      </w:r>
+    </w:p>
+    <w:p/>
+    <w:p>
+      <w:pPr>
+        <w:pStyle w:val="Heading3"/>
+      </w:pPr>
+      <w:r>
+        <w:t>6.3 Hyperparameter Tuning and Cross-Validation</w:t>
+      </w:r>
+    </w:p>
+    <w:p>
+      <w:r>
+        <w:t xml:space="preserve">Hyperparameter tuning was conducted using </w:t>
+      </w:r>
+      <w:proofErr w:type="spellStart"/>
+      <w:r>
+        <w:rPr>
+          <w:b/>
+          <w:bCs/>
+        </w:rPr>
+        <w:t>GridSearchCV</w:t>
+      </w:r>
+      <w:proofErr w:type="spellEnd"/>
+      <w:r>
+        <w:t xml:space="preserve"> from scikit-learn, applying </w:t>
+      </w:r>
+      <w:r>
+        <w:rPr>
+          <w:b/>
+          <w:bCs/>
+        </w:rPr>
+        <w:t>5-fold cross-validation</w:t>
+      </w:r>
+      <w:r>
+        <w:t xml:space="preserve"> for each model. The objective was to maximize R² score on the validation set while minimizing overfitting. Tuning was particularly important for tree-based and kernel-based models.</w:t>
+      </w:r>
+    </w:p>
+    <w:p>
+      <w:r>
+        <w:rPr>
+          <w:b/>
+          <w:bCs/>
+        </w:rPr>
+        <w:t>Tuned parameters included</w:t>
+      </w:r>
+      <w:r>
+        <w:t>:</w:t>
+      </w:r>
+    </w:p>
+    <w:p>
+      <w:pPr>
+        <w:numPr>
+          <w:ilvl w:val="0"/>
+          <w:numId w:val="10"/>
+        </w:numPr>
+      </w:pPr>
+      <w:r>
+        <w:rPr>
+          <w:b/>
+          <w:bCs/>
+        </w:rPr>
+        <w:t>Random Forest</w:t>
+      </w:r>
+      <w:r>
+        <w:t xml:space="preserve">: </w:t>
+      </w:r>
+      <w:proofErr w:type="spellStart"/>
+      <w:r>
+        <w:t>n_estimators</w:t>
+      </w:r>
+      <w:proofErr w:type="spellEnd"/>
+      <w:r>
+        <w:t xml:space="preserve">, </w:t>
+      </w:r>
+      <w:proofErr w:type="spellStart"/>
+      <w:r>
+        <w:t>max_depth</w:t>
+      </w:r>
+      <w:proofErr w:type="spellEnd"/>
+      <w:r>
+        <w:t xml:space="preserve">, </w:t>
+      </w:r>
+      <w:proofErr w:type="spellStart"/>
+      <w:r>
+        <w:t>min_samples_split</w:t>
+      </w:r>
+      <w:proofErr w:type="spellEnd"/>
+      <w:r>
+        <w:t xml:space="preserve">, </w:t>
+      </w:r>
+      <w:proofErr w:type="spellStart"/>
+      <w:r>
+        <w:t>min_samples_leaf</w:t>
+      </w:r>
+      <w:proofErr w:type="spellEnd"/>
+    </w:p>
+    <w:p>
+      <w:pPr>
+        <w:numPr>
+          <w:ilvl w:val="0"/>
+          <w:numId w:val="10"/>
+        </w:numPr>
+      </w:pPr>
+      <w:r>
+        <w:rPr>
+          <w:b/>
+          <w:bCs/>
+        </w:rPr>
+        <w:t>Gradient Boosting</w:t>
+      </w:r>
+      <w:r>
+        <w:t xml:space="preserve">: </w:t>
+      </w:r>
+      <w:proofErr w:type="spellStart"/>
+      <w:r>
+        <w:t>n_estimators</w:t>
+      </w:r>
+      <w:proofErr w:type="spellEnd"/>
+      <w:r>
+        <w:t xml:space="preserve">, </w:t>
+      </w:r>
+      <w:proofErr w:type="spellStart"/>
+      <w:r>
+        <w:t>learning_rate</w:t>
+      </w:r>
+      <w:proofErr w:type="spellEnd"/>
+      <w:r>
+        <w:t xml:space="preserve">, </w:t>
+      </w:r>
+      <w:proofErr w:type="spellStart"/>
+      <w:r>
+        <w:t>max_depth</w:t>
+      </w:r>
+      <w:proofErr w:type="spellEnd"/>
+    </w:p>
+    <w:p>
+      <w:pPr>
+        <w:numPr>
+          <w:ilvl w:val="0"/>
+          <w:numId w:val="10"/>
+        </w:numPr>
+      </w:pPr>
+      <w:proofErr w:type="spellStart"/>
+      <w:r>
+        <w:rPr>
+          <w:b/>
+          <w:bCs/>
+        </w:rPr>
+        <w:t>XGBoost</w:t>
+      </w:r>
+      <w:proofErr w:type="spellEnd"/>
+      <w:r>
+        <w:t xml:space="preserve">: </w:t>
+      </w:r>
+      <w:proofErr w:type="spellStart"/>
+      <w:r>
+        <w:t>learning_rate</w:t>
+      </w:r>
+      <w:proofErr w:type="spellEnd"/>
+      <w:r>
+        <w:t xml:space="preserve">, </w:t>
+      </w:r>
+      <w:proofErr w:type="spellStart"/>
+      <w:r>
+        <w:t>max_depth</w:t>
+      </w:r>
+      <w:proofErr w:type="spellEnd"/>
+      <w:r>
+        <w:t xml:space="preserve">, subsample, </w:t>
+      </w:r>
+      <w:proofErr w:type="spellStart"/>
+      <w:r>
+        <w:t>colsample_bytree</w:t>
+      </w:r>
+      <w:proofErr w:type="spellEnd"/>
+    </w:p>
+    <w:p>
+      <w:pPr>
+        <w:numPr>
+          <w:ilvl w:val="0"/>
+          <w:numId w:val="10"/>
+        </w:numPr>
+      </w:pPr>
+      <w:r>
+        <w:rPr>
+          <w:b/>
+          <w:bCs/>
+        </w:rPr>
+        <w:t>SVR</w:t>
+      </w:r>
+      <w:r>
+        <w:t>: C, epsilon, and kernel (RBF)</w:t>
+      </w:r>
+    </w:p>
+    <w:p>
+      <w:pPr>
+        <w:numPr>
+          <w:ilvl w:val="0"/>
+          <w:numId w:val="10"/>
+        </w:numPr>
+      </w:pPr>
+      <w:r>
+        <w:rPr>
+          <w:b/>
+          <w:bCs/>
+        </w:rPr>
+        <w:t>KNN</w:t>
+      </w:r>
+      <w:r>
+        <w:t xml:space="preserve">: </w:t>
+      </w:r>
+      <w:proofErr w:type="spellStart"/>
+      <w:r>
+        <w:t>n_neighbors</w:t>
+      </w:r>
+      <w:proofErr w:type="spellEnd"/>
+      <w:r>
+        <w:t>, weights (uniform or distance-based)</w:t>
+      </w:r>
+    </w:p>
+    <w:p>
+      <w:r>
+        <w:t>Linear Regression was left untuned, as it contains no hyperparameters in its standard form.</w:t>
+      </w:r>
+    </w:p>
+    <w:p>
+      <w:r>
+        <w:t>This tuning process resulted in significantly improved performance across most models, especially Random Forest and SVR.</w:t>
+      </w:r>
+    </w:p>
+    <w:p/>
+    <w:p>
+      <w:pPr>
+        <w:pStyle w:val="Heading3"/>
+      </w:pPr>
+      <w:r>
+        <w:t>6.4 Model Evaluation Metrics</w:t>
+      </w:r>
+    </w:p>
+    <w:p>
+      <w:r>
+        <w:t>Three primary metrics were used to assess model performance:</w:t>
+      </w:r>
+    </w:p>
+    <w:p>
+      <w:pPr>
+        <w:numPr>
+          <w:ilvl w:val="0"/>
+          <w:numId w:val="11"/>
+        </w:numPr>
+      </w:pPr>
+      <w:r>
+        <w:rPr>
+          <w:b/>
+          <w:bCs/>
+        </w:rPr>
+        <w:t>R² (Coefficient of Determination)</w:t>
+      </w:r>
+      <w:r>
+        <w:t>: Measures the proportion of variance in the target variable explained by the model. A value closer to 1 indicates better fit.</w:t>
+      </w:r>
+    </w:p>
+    <w:p>
+      <w:pPr>
+        <w:numPr>
+          <w:ilvl w:val="0"/>
+          <w:numId w:val="11"/>
+        </w:numPr>
+      </w:pPr>
+      <w:r>
+        <w:rPr>
+          <w:b/>
+          <w:bCs/>
+        </w:rPr>
+        <w:t>Mean Absolute Error (MAE)</w:t>
+      </w:r>
+      <w:r>
+        <w:t>: Represents the average magnitude of error, offering a simple and interpretable measure of prediction accuracy.</w:t>
+      </w:r>
+    </w:p>
+    <w:p>
+      <w:pPr>
+        <w:numPr>
+          <w:ilvl w:val="0"/>
+          <w:numId w:val="11"/>
+        </w:numPr>
+      </w:pPr>
+      <w:r>
+        <w:rPr>
+          <w:b/>
+          <w:bCs/>
+        </w:rPr>
+        <w:t>Root Mean Squared Error (RMSE)</w:t>
+      </w:r>
+      <w:r>
+        <w:t>: Penalizes larger errors more than MAE, making it useful for identifying models that minimize large deviations.</w:t>
+      </w:r>
+    </w:p>
+    <w:p>
+      <w:r>
+        <w:lastRenderedPageBreak/>
+        <w:t>These metrics were selected due to their widespread use in regression problems and their ability to provide a well-rounded evaluation of performance (Gareth et al., 2013).</w:t>
+      </w:r>
+    </w:p>
+    <w:p>
+      <w:r>
+        <w:t>Note: Precision and Recall were not used, as these are classification metrics and not applicable to continuous prediction tasks.</w:t>
       </w:r>
     </w:p>
     <w:p/>
@@ -2233,6 +2774,304 @@
     </w:lvl>
   </w:abstractNum>
   <w:abstractNum w:abstractNumId="5" w15:restartNumberingAfterBreak="0">
+    <w:nsid w:val="58E75A3D"/>
+    <w:multiLevelType w:val="multilevel"/>
+    <w:tmpl w:val="34D06B8C"/>
+    <w:lvl w:ilvl="0">
+      <w:start w:val="1"/>
+      <w:numFmt w:val="bullet"/>
+      <w:lvlText w:val=""/>
+      <w:lvlJc w:val="left"/>
+      <w:pPr>
+        <w:tabs>
+          <w:tab w:val="num" w:pos="720"/>
+        </w:tabs>
+        <w:ind w:left="720" w:hanging="360"/>
+      </w:pPr>
+      <w:rPr>
+        <w:rFonts w:ascii="Symbol" w:hAnsi="Symbol" w:hint="default"/>
+        <w:sz w:val="20"/>
+      </w:rPr>
+    </w:lvl>
+    <w:lvl w:ilvl="1" w:tentative="1">
+      <w:start w:val="1"/>
+      <w:numFmt w:val="bullet"/>
+      <w:lvlText w:val="o"/>
+      <w:lvlJc w:val="left"/>
+      <w:pPr>
+        <w:tabs>
+          <w:tab w:val="num" w:pos="1440"/>
+        </w:tabs>
+        <w:ind w:left="1440" w:hanging="360"/>
+      </w:pPr>
+      <w:rPr>
+        <w:rFonts w:ascii="Courier New" w:hAnsi="Courier New" w:hint="default"/>
+        <w:sz w:val="20"/>
+      </w:rPr>
+    </w:lvl>
+    <w:lvl w:ilvl="2" w:tentative="1">
+      <w:start w:val="1"/>
+      <w:numFmt w:val="bullet"/>
+      <w:lvlText w:val=""/>
+      <w:lvlJc w:val="left"/>
+      <w:pPr>
+        <w:tabs>
+          <w:tab w:val="num" w:pos="2160"/>
+        </w:tabs>
+        <w:ind w:left="2160" w:hanging="360"/>
+      </w:pPr>
+      <w:rPr>
+        <w:rFonts w:ascii="Wingdings" w:hAnsi="Wingdings" w:hint="default"/>
+        <w:sz w:val="20"/>
+      </w:rPr>
+    </w:lvl>
+    <w:lvl w:ilvl="3" w:tentative="1">
+      <w:start w:val="1"/>
+      <w:numFmt w:val="bullet"/>
+      <w:lvlText w:val=""/>
+      <w:lvlJc w:val="left"/>
+      <w:pPr>
+        <w:tabs>
+          <w:tab w:val="num" w:pos="2880"/>
+        </w:tabs>
+        <w:ind w:left="2880" w:hanging="360"/>
+      </w:pPr>
+      <w:rPr>
+        <w:rFonts w:ascii="Wingdings" w:hAnsi="Wingdings" w:hint="default"/>
+        <w:sz w:val="20"/>
+      </w:rPr>
+    </w:lvl>
+    <w:lvl w:ilvl="4" w:tentative="1">
+      <w:start w:val="1"/>
+      <w:numFmt w:val="bullet"/>
+      <w:lvlText w:val=""/>
+      <w:lvlJc w:val="left"/>
+      <w:pPr>
+        <w:tabs>
+          <w:tab w:val="num" w:pos="3600"/>
+        </w:tabs>
+        <w:ind w:left="3600" w:hanging="360"/>
+      </w:pPr>
+      <w:rPr>
+        <w:rFonts w:ascii="Wingdings" w:hAnsi="Wingdings" w:hint="default"/>
+        <w:sz w:val="20"/>
+      </w:rPr>
+    </w:lvl>
+    <w:lvl w:ilvl="5" w:tentative="1">
+      <w:start w:val="1"/>
+      <w:numFmt w:val="bullet"/>
+      <w:lvlText w:val=""/>
+      <w:lvlJc w:val="left"/>
+      <w:pPr>
+        <w:tabs>
+          <w:tab w:val="num" w:pos="4320"/>
+        </w:tabs>
+        <w:ind w:left="4320" w:hanging="360"/>
+      </w:pPr>
+      <w:rPr>
+        <w:rFonts w:ascii="Wingdings" w:hAnsi="Wingdings" w:hint="default"/>
+        <w:sz w:val="20"/>
+      </w:rPr>
+    </w:lvl>
+    <w:lvl w:ilvl="6" w:tentative="1">
+      <w:start w:val="1"/>
+      <w:numFmt w:val="bullet"/>
+      <w:lvlText w:val=""/>
+      <w:lvlJc w:val="left"/>
+      <w:pPr>
+        <w:tabs>
+          <w:tab w:val="num" w:pos="5040"/>
+        </w:tabs>
+        <w:ind w:left="5040" w:hanging="360"/>
+      </w:pPr>
+      <w:rPr>
+        <w:rFonts w:ascii="Wingdings" w:hAnsi="Wingdings" w:hint="default"/>
+        <w:sz w:val="20"/>
+      </w:rPr>
+    </w:lvl>
+    <w:lvl w:ilvl="7" w:tentative="1">
+      <w:start w:val="1"/>
+      <w:numFmt w:val="bullet"/>
+      <w:lvlText w:val=""/>
+      <w:lvlJc w:val="left"/>
+      <w:pPr>
+        <w:tabs>
+          <w:tab w:val="num" w:pos="5760"/>
+        </w:tabs>
+        <w:ind w:left="5760" w:hanging="360"/>
+      </w:pPr>
+      <w:rPr>
+        <w:rFonts w:ascii="Wingdings" w:hAnsi="Wingdings" w:hint="default"/>
+        <w:sz w:val="20"/>
+      </w:rPr>
+    </w:lvl>
+    <w:lvl w:ilvl="8" w:tentative="1">
+      <w:start w:val="1"/>
+      <w:numFmt w:val="bullet"/>
+      <w:lvlText w:val=""/>
+      <w:lvlJc w:val="left"/>
+      <w:pPr>
+        <w:tabs>
+          <w:tab w:val="num" w:pos="6480"/>
+        </w:tabs>
+        <w:ind w:left="6480" w:hanging="360"/>
+      </w:pPr>
+      <w:rPr>
+        <w:rFonts w:ascii="Wingdings" w:hAnsi="Wingdings" w:hint="default"/>
+        <w:sz w:val="20"/>
+      </w:rPr>
+    </w:lvl>
+  </w:abstractNum>
+  <w:abstractNum w:abstractNumId="6" w15:restartNumberingAfterBreak="0">
+    <w:nsid w:val="58EB0A19"/>
+    <w:multiLevelType w:val="multilevel"/>
+    <w:tmpl w:val="35F6732E"/>
+    <w:lvl w:ilvl="0">
+      <w:start w:val="1"/>
+      <w:numFmt w:val="bullet"/>
+      <w:lvlText w:val=""/>
+      <w:lvlJc w:val="left"/>
+      <w:pPr>
+        <w:tabs>
+          <w:tab w:val="num" w:pos="720"/>
+        </w:tabs>
+        <w:ind w:left="720" w:hanging="360"/>
+      </w:pPr>
+      <w:rPr>
+        <w:rFonts w:ascii="Symbol" w:hAnsi="Symbol" w:hint="default"/>
+        <w:sz w:val="20"/>
+      </w:rPr>
+    </w:lvl>
+    <w:lvl w:ilvl="1" w:tentative="1">
+      <w:start w:val="1"/>
+      <w:numFmt w:val="bullet"/>
+      <w:lvlText w:val="o"/>
+      <w:lvlJc w:val="left"/>
+      <w:pPr>
+        <w:tabs>
+          <w:tab w:val="num" w:pos="1440"/>
+        </w:tabs>
+        <w:ind w:left="1440" w:hanging="360"/>
+      </w:pPr>
+      <w:rPr>
+        <w:rFonts w:ascii="Courier New" w:hAnsi="Courier New" w:hint="default"/>
+        <w:sz w:val="20"/>
+      </w:rPr>
+    </w:lvl>
+    <w:lvl w:ilvl="2" w:tentative="1">
+      <w:start w:val="1"/>
+      <w:numFmt w:val="bullet"/>
+      <w:lvlText w:val=""/>
+      <w:lvlJc w:val="left"/>
+      <w:pPr>
+        <w:tabs>
+          <w:tab w:val="num" w:pos="2160"/>
+        </w:tabs>
+        <w:ind w:left="2160" w:hanging="360"/>
+      </w:pPr>
+      <w:rPr>
+        <w:rFonts w:ascii="Wingdings" w:hAnsi="Wingdings" w:hint="default"/>
+        <w:sz w:val="20"/>
+      </w:rPr>
+    </w:lvl>
+    <w:lvl w:ilvl="3" w:tentative="1">
+      <w:start w:val="1"/>
+      <w:numFmt w:val="bullet"/>
+      <w:lvlText w:val=""/>
+      <w:lvlJc w:val="left"/>
+      <w:pPr>
+        <w:tabs>
+          <w:tab w:val="num" w:pos="2880"/>
+        </w:tabs>
+        <w:ind w:left="2880" w:hanging="360"/>
+      </w:pPr>
+      <w:rPr>
+        <w:rFonts w:ascii="Wingdings" w:hAnsi="Wingdings" w:hint="default"/>
+        <w:sz w:val="20"/>
+      </w:rPr>
+    </w:lvl>
+    <w:lvl w:ilvl="4" w:tentative="1">
+      <w:start w:val="1"/>
+      <w:numFmt w:val="bullet"/>
+      <w:lvlText w:val=""/>
+      <w:lvlJc w:val="left"/>
+      <w:pPr>
+        <w:tabs>
+          <w:tab w:val="num" w:pos="3600"/>
+        </w:tabs>
+        <w:ind w:left="3600" w:hanging="360"/>
+      </w:pPr>
+      <w:rPr>
+        <w:rFonts w:ascii="Wingdings" w:hAnsi="Wingdings" w:hint="default"/>
+        <w:sz w:val="20"/>
+      </w:rPr>
+    </w:lvl>
+    <w:lvl w:ilvl="5" w:tentative="1">
+      <w:start w:val="1"/>
+      <w:numFmt w:val="bullet"/>
+      <w:lvlText w:val=""/>
+      <w:lvlJc w:val="left"/>
+      <w:pPr>
+        <w:tabs>
+          <w:tab w:val="num" w:pos="4320"/>
+        </w:tabs>
+        <w:ind w:left="4320" w:hanging="360"/>
+      </w:pPr>
+      <w:rPr>
+        <w:rFonts w:ascii="Wingdings" w:hAnsi="Wingdings" w:hint="default"/>
+        <w:sz w:val="20"/>
+      </w:rPr>
+    </w:lvl>
+    <w:lvl w:ilvl="6" w:tentative="1">
+      <w:start w:val="1"/>
+      <w:numFmt w:val="bullet"/>
+      <w:lvlText w:val=""/>
+      <w:lvlJc w:val="left"/>
+      <w:pPr>
+        <w:tabs>
+          <w:tab w:val="num" w:pos="5040"/>
+        </w:tabs>
+        <w:ind w:left="5040" w:hanging="360"/>
+      </w:pPr>
+      <w:rPr>
+        <w:rFonts w:ascii="Wingdings" w:hAnsi="Wingdings" w:hint="default"/>
+        <w:sz w:val="20"/>
+      </w:rPr>
+    </w:lvl>
+    <w:lvl w:ilvl="7" w:tentative="1">
+      <w:start w:val="1"/>
+      <w:numFmt w:val="bullet"/>
+      <w:lvlText w:val=""/>
+      <w:lvlJc w:val="left"/>
+      <w:pPr>
+        <w:tabs>
+          <w:tab w:val="num" w:pos="5760"/>
+        </w:tabs>
+        <w:ind w:left="5760" w:hanging="360"/>
+      </w:pPr>
+      <w:rPr>
+        <w:rFonts w:ascii="Wingdings" w:hAnsi="Wingdings" w:hint="default"/>
+        <w:sz w:val="20"/>
+      </w:rPr>
+    </w:lvl>
+    <w:lvl w:ilvl="8" w:tentative="1">
+      <w:start w:val="1"/>
+      <w:numFmt w:val="bullet"/>
+      <w:lvlText w:val=""/>
+      <w:lvlJc w:val="left"/>
+      <w:pPr>
+        <w:tabs>
+          <w:tab w:val="num" w:pos="6480"/>
+        </w:tabs>
+        <w:ind w:left="6480" w:hanging="360"/>
+      </w:pPr>
+      <w:rPr>
+        <w:rFonts w:ascii="Wingdings" w:hAnsi="Wingdings" w:hint="default"/>
+        <w:sz w:val="20"/>
+      </w:rPr>
+    </w:lvl>
+  </w:abstractNum>
+  <w:abstractNum w:abstractNumId="7" w15:restartNumberingAfterBreak="0">
     <w:nsid w:val="60AC6315"/>
     <w:multiLevelType w:val="multilevel"/>
     <w:tmpl w:val="DDEC5BA2"/>
@@ -2381,7 +3220,156 @@
       </w:rPr>
     </w:lvl>
   </w:abstractNum>
-  <w:abstractNum w:abstractNumId="6" w15:restartNumberingAfterBreak="0">
+  <w:abstractNum w:abstractNumId="8" w15:restartNumberingAfterBreak="0">
+    <w:nsid w:val="66A93D7E"/>
+    <w:multiLevelType w:val="multilevel"/>
+    <w:tmpl w:val="9426EBCC"/>
+    <w:lvl w:ilvl="0">
+      <w:start w:val="1"/>
+      <w:numFmt w:val="bullet"/>
+      <w:lvlText w:val=""/>
+      <w:lvlJc w:val="left"/>
+      <w:pPr>
+        <w:tabs>
+          <w:tab w:val="num" w:pos="720"/>
+        </w:tabs>
+        <w:ind w:left="720" w:hanging="360"/>
+      </w:pPr>
+      <w:rPr>
+        <w:rFonts w:ascii="Symbol" w:hAnsi="Symbol" w:hint="default"/>
+        <w:sz w:val="20"/>
+      </w:rPr>
+    </w:lvl>
+    <w:lvl w:ilvl="1" w:tentative="1">
+      <w:start w:val="1"/>
+      <w:numFmt w:val="bullet"/>
+      <w:lvlText w:val="o"/>
+      <w:lvlJc w:val="left"/>
+      <w:pPr>
+        <w:tabs>
+          <w:tab w:val="num" w:pos="1440"/>
+        </w:tabs>
+        <w:ind w:left="1440" w:hanging="360"/>
+      </w:pPr>
+      <w:rPr>
+        <w:rFonts w:ascii="Courier New" w:hAnsi="Courier New" w:hint="default"/>
+        <w:sz w:val="20"/>
+      </w:rPr>
+    </w:lvl>
+    <w:lvl w:ilvl="2" w:tentative="1">
+      <w:start w:val="1"/>
+      <w:numFmt w:val="bullet"/>
+      <w:lvlText w:val=""/>
+      <w:lvlJc w:val="left"/>
+      <w:pPr>
+        <w:tabs>
+          <w:tab w:val="num" w:pos="2160"/>
+        </w:tabs>
+        <w:ind w:left="2160" w:hanging="360"/>
+      </w:pPr>
+      <w:rPr>
+        <w:rFonts w:ascii="Wingdings" w:hAnsi="Wingdings" w:hint="default"/>
+        <w:sz w:val="20"/>
+      </w:rPr>
+    </w:lvl>
+    <w:lvl w:ilvl="3" w:tentative="1">
+      <w:start w:val="1"/>
+      <w:numFmt w:val="bullet"/>
+      <w:lvlText w:val=""/>
+      <w:lvlJc w:val="left"/>
+      <w:pPr>
+        <w:tabs>
+          <w:tab w:val="num" w:pos="2880"/>
+        </w:tabs>
+        <w:ind w:left="2880" w:hanging="360"/>
+      </w:pPr>
+      <w:rPr>
+        <w:rFonts w:ascii="Wingdings" w:hAnsi="Wingdings" w:hint="default"/>
+        <w:sz w:val="20"/>
+      </w:rPr>
+    </w:lvl>
+    <w:lvl w:ilvl="4" w:tentative="1">
+      <w:start w:val="1"/>
+      <w:numFmt w:val="bullet"/>
+      <w:lvlText w:val=""/>
+      <w:lvlJc w:val="left"/>
+      <w:pPr>
+        <w:tabs>
+          <w:tab w:val="num" w:pos="3600"/>
+        </w:tabs>
+        <w:ind w:left="3600" w:hanging="360"/>
+      </w:pPr>
+      <w:rPr>
+        <w:rFonts w:ascii="Wingdings" w:hAnsi="Wingdings" w:hint="default"/>
+        <w:sz w:val="20"/>
+      </w:rPr>
+    </w:lvl>
+    <w:lvl w:ilvl="5" w:tentative="1">
+      <w:start w:val="1"/>
+      <w:numFmt w:val="bullet"/>
+      <w:lvlText w:val=""/>
+      <w:lvlJc w:val="left"/>
+      <w:pPr>
+        <w:tabs>
+          <w:tab w:val="num" w:pos="4320"/>
+        </w:tabs>
+        <w:ind w:left="4320" w:hanging="360"/>
+      </w:pPr>
+      <w:rPr>
+        <w:rFonts w:ascii="Wingdings" w:hAnsi="Wingdings" w:hint="default"/>
+        <w:sz w:val="20"/>
+      </w:rPr>
+    </w:lvl>
+    <w:lvl w:ilvl="6" w:tentative="1">
+      <w:start w:val="1"/>
+      <w:numFmt w:val="bullet"/>
+      <w:lvlText w:val=""/>
+      <w:lvlJc w:val="left"/>
+      <w:pPr>
+        <w:tabs>
+          <w:tab w:val="num" w:pos="5040"/>
+        </w:tabs>
+        <w:ind w:left="5040" w:hanging="360"/>
+      </w:pPr>
+      <w:rPr>
+        <w:rFonts w:ascii="Wingdings" w:hAnsi="Wingdings" w:hint="default"/>
+        <w:sz w:val="20"/>
+      </w:rPr>
+    </w:lvl>
+    <w:lvl w:ilvl="7" w:tentative="1">
+      <w:start w:val="1"/>
+      <w:numFmt w:val="bullet"/>
+      <w:lvlText w:val=""/>
+      <w:lvlJc w:val="left"/>
+      <w:pPr>
+        <w:tabs>
+          <w:tab w:val="num" w:pos="5760"/>
+        </w:tabs>
+        <w:ind w:left="5760" w:hanging="360"/>
+      </w:pPr>
+      <w:rPr>
+        <w:rFonts w:ascii="Wingdings" w:hAnsi="Wingdings" w:hint="default"/>
+        <w:sz w:val="20"/>
+      </w:rPr>
+    </w:lvl>
+    <w:lvl w:ilvl="8" w:tentative="1">
+      <w:start w:val="1"/>
+      <w:numFmt w:val="bullet"/>
+      <w:lvlText w:val=""/>
+      <w:lvlJc w:val="left"/>
+      <w:pPr>
+        <w:tabs>
+          <w:tab w:val="num" w:pos="6480"/>
+        </w:tabs>
+        <w:ind w:left="6480" w:hanging="360"/>
+      </w:pPr>
+      <w:rPr>
+        <w:rFonts w:ascii="Wingdings" w:hAnsi="Wingdings" w:hint="default"/>
+        <w:sz w:val="20"/>
+      </w:rPr>
+    </w:lvl>
+  </w:abstractNum>
+  <w:abstractNum w:abstractNumId="9" w15:restartNumberingAfterBreak="0">
     <w:nsid w:val="793375EC"/>
     <w:multiLevelType w:val="multilevel"/>
     <w:tmpl w:val="54328DD0"/>
@@ -2530,7 +3518,7 @@
       </w:rPr>
     </w:lvl>
   </w:abstractNum>
-  <w:abstractNum w:abstractNumId="7" w15:restartNumberingAfterBreak="0">
+  <w:abstractNum w:abstractNumId="10" w15:restartNumberingAfterBreak="0">
     <w:nsid w:val="7FF83303"/>
     <w:multiLevelType w:val="multilevel"/>
     <w:tmpl w:val="8CEA6D60"/>
@@ -2647,7 +3635,7 @@
     <w:abstractNumId w:val="4"/>
   </w:num>
   <w:num w:numId="2" w16cid:durableId="902719033">
-    <w:abstractNumId w:val="7"/>
+    <w:abstractNumId w:val="10"/>
   </w:num>
   <w:num w:numId="3" w16cid:durableId="564996787">
     <w:abstractNumId w:val="3"/>
@@ -2656,7 +3644,7 @@
     <w:abstractNumId w:val="2"/>
   </w:num>
   <w:num w:numId="5" w16cid:durableId="1669750515">
-    <w:abstractNumId w:val="6"/>
+    <w:abstractNumId w:val="9"/>
   </w:num>
   <w:num w:numId="6" w16cid:durableId="74128600">
     <w:abstractNumId w:val="0"/>
@@ -2665,7 +3653,16 @@
     <w:abstractNumId w:val="1"/>
   </w:num>
   <w:num w:numId="8" w16cid:durableId="1801262601">
+    <w:abstractNumId w:val="7"/>
+  </w:num>
+  <w:num w:numId="9" w16cid:durableId="60176002">
+    <w:abstractNumId w:val="6"/>
+  </w:num>
+  <w:num w:numId="10" w16cid:durableId="1043797635">
     <w:abstractNumId w:val="5"/>
+  </w:num>
+  <w:num w:numId="11" w16cid:durableId="1094090616">
+    <w:abstractNumId w:val="8"/>
   </w:num>
 </w:numbering>
 </file>

</xml_diff>